<commit_message>
Initial data prep for NSD
Did Access/Excel/GIS changes to data (transformed to UTMs, added Julian
dates, etc)
</commit_message>
<xml_diff>
--- a/Bunnefeld test notes.docx
+++ b/Bunnefeld test notes.docx
@@ -351,7 +351,10 @@
     <w:p/>
     <w:p>
       <w:r>
-        <w:t>Kelly’s notes on data prep</w:t>
+        <w:t>Adapted from K</w:t>
+      </w:r>
+      <w:r>
+        <w:t>elly’s notes on data prep</w:t>
       </w:r>
     </w:p>
     <w:p>
@@ -379,7 +382,7 @@
         </w:numPr>
       </w:pPr>
       <w:r>
-        <w:t xml:space="preserve">Include only the first location per elk per day from 2/27/14 -12/31/14 and 1/1/15 – 12/31/15.  </w:t>
+        <w:t>Access</w:t>
       </w:r>
     </w:p>
     <w:p>
@@ -390,7 +393,86 @@
         </w:numPr>
       </w:pPr>
       <w:r>
-        <w:t>(This helps deal with data dependence (to an extent))</w:t>
+        <w:rPr>
+          <w:strike/>
+        </w:rPr>
+        <w:t>Order records by individual then by date</w:t>
+      </w:r>
+      <w:r>
+        <w:t xml:space="preserve">.  </w:t>
+      </w:r>
+    </w:p>
+    <w:p>
+      <w:pPr>
+        <w:numPr>
+          <w:ilvl w:val="1"/>
+          <w:numId w:val="3"/>
+        </w:numPr>
+        <w:rPr>
+          <w:strike/>
+        </w:rPr>
+      </w:pPr>
+      <w:r>
+        <w:rPr>
+          <w:strike/>
+        </w:rPr>
+        <w:t>Get rid of date/time formatting.</w:t>
+      </w:r>
+    </w:p>
+    <w:p>
+      <w:pPr>
+        <w:numPr>
+          <w:ilvl w:val="1"/>
+          <w:numId w:val="3"/>
+        </w:numPr>
+        <w:rPr>
+          <w:strike/>
+        </w:rPr>
+      </w:pPr>
+      <w:r>
+        <w:rPr>
+          <w:strike/>
+        </w:rPr>
+        <w:t xml:space="preserve">Add Julian day, </w:t>
+      </w:r>
+      <w:proofErr w:type="spellStart"/>
+      <w:r>
+        <w:rPr>
+          <w:strike/>
+        </w:rPr>
+        <w:t>J_day_new</w:t>
+      </w:r>
+      <w:proofErr w:type="spellEnd"/>
+    </w:p>
+    <w:p>
+      <w:pPr>
+        <w:numPr>
+          <w:ilvl w:val="1"/>
+          <w:numId w:val="3"/>
+        </w:numPr>
+        <w:rPr>
+          <w:strike/>
+        </w:rPr>
+      </w:pPr>
+      <w:r>
+        <w:rPr>
+          <w:strike/>
+        </w:rPr>
+        <w:t xml:space="preserve">Save as </w:t>
+      </w:r>
+      <w:proofErr w:type="spellStart"/>
+      <w:r>
+        <w:rPr>
+          <w:strike/>
+        </w:rPr>
+        <w:t>xls</w:t>
+      </w:r>
+      <w:proofErr w:type="spellEnd"/>
+      <w:r>
+        <w:rPr>
+          <w:strike/>
+        </w:rPr>
+        <w:t xml:space="preserve"> or csv or something for import to GIS</w:t>
       </w:r>
     </w:p>
     <w:p>
@@ -401,77 +483,125 @@
         </w:numPr>
       </w:pPr>
       <w:r>
-        <w:t xml:space="preserve">Order records by individual then by date.  </w:t>
+        <w:t>GIS</w:t>
+      </w:r>
+    </w:p>
+    <w:p>
+      <w:pPr>
+        <w:numPr>
+          <w:ilvl w:val="1"/>
+          <w:numId w:val="3"/>
+        </w:numPr>
+        <w:rPr>
+          <w:strike/>
+        </w:rPr>
+      </w:pPr>
+      <w:r>
+        <w:rPr>
+          <w:strike/>
+        </w:rPr>
+        <w:t xml:space="preserve">Change </w:t>
+      </w:r>
+      <w:proofErr w:type="spellStart"/>
+      <w:r>
+        <w:rPr>
+          <w:strike/>
+        </w:rPr>
+        <w:t>lat</w:t>
+      </w:r>
+      <w:proofErr w:type="spellEnd"/>
+      <w:r>
+        <w:rPr>
+          <w:strike/>
+        </w:rPr>
+        <w:t xml:space="preserve"> longs to Zone 12 UTMs (in GIS is easiest).</w:t>
+      </w:r>
+    </w:p>
+    <w:p>
+      <w:pPr>
+        <w:numPr>
+          <w:ilvl w:val="2"/>
+          <w:numId w:val="3"/>
+        </w:numPr>
+      </w:pPr>
+      <w:r>
+        <w:t>Toolbox &gt; Data Management &gt; Projections and transformations &gt; Project (I did NAD83, hope that was right)</w:t>
+      </w:r>
+    </w:p>
+    <w:p>
+      <w:pPr>
+        <w:numPr>
+          <w:ilvl w:val="2"/>
+          <w:numId w:val="3"/>
+        </w:numPr>
+      </w:pPr>
+      <w:r>
+        <w:t>Attribute table &gt; Add new fields X_UTM and Y_UTM (I did double type &gt; Calculate geometry</w:t>
+      </w:r>
+    </w:p>
+    <w:p>
+      <w:pPr>
+        <w:numPr>
+          <w:ilvl w:val="0"/>
+          <w:numId w:val="3"/>
+        </w:numPr>
+      </w:pPr>
+      <w:r>
+        <w:t>R</w:t>
+      </w:r>
+    </w:p>
+    <w:p>
+      <w:pPr>
+        <w:numPr>
+          <w:ilvl w:val="1"/>
+          <w:numId w:val="3"/>
+        </w:numPr>
+      </w:pPr>
+      <w:r>
+        <w:t xml:space="preserve">Add new field for </w:t>
+      </w:r>
+      <w:proofErr w:type="spellStart"/>
+      <w:r>
+        <w:t>LabID</w:t>
       </w:r>
       <w:bookmarkStart w:id="0" w:name="_GoBack"/>
       <w:bookmarkEnd w:id="0"/>
-    </w:p>
-    <w:p>
-      <w:pPr>
-        <w:numPr>
-          <w:ilvl w:val="0"/>
+      <w:proofErr w:type="spellEnd"/>
+    </w:p>
+    <w:p>
+      <w:pPr>
+        <w:numPr>
+          <w:ilvl w:val="1"/>
           <w:numId w:val="3"/>
         </w:numPr>
       </w:pPr>
       <w:r>
-        <w:t xml:space="preserve">Remove no fixes (blank records).  </w:t>
-      </w:r>
-    </w:p>
-    <w:p>
-      <w:pPr>
-        <w:numPr>
-          <w:ilvl w:val="0"/>
+        <w:t xml:space="preserve">Include only the first location per elk per day from 2/27/14 -12/31/14 and 1/1/15 – 12/31/15.  </w:t>
+      </w:r>
+    </w:p>
+    <w:p>
+      <w:pPr>
+        <w:numPr>
+          <w:ilvl w:val="2"/>
           <w:numId w:val="3"/>
         </w:numPr>
       </w:pPr>
       <w:r>
-        <w:t>Get rid of date/time formatting.</w:t>
-      </w:r>
-    </w:p>
-    <w:p>
-      <w:pPr>
-        <w:numPr>
-          <w:ilvl w:val="0"/>
+        <w:t>(This helps deal with data dependence (to an extent))</w:t>
+      </w:r>
+    </w:p>
+    <w:p>
+      <w:pPr>
+        <w:numPr>
+          <w:ilvl w:val="1"/>
           <w:numId w:val="3"/>
         </w:numPr>
       </w:pPr>
       <w:r>
-        <w:t xml:space="preserve">Change </w:t>
-      </w:r>
-      <w:proofErr w:type="spellStart"/>
-      <w:r>
-        <w:t>lat</w:t>
-      </w:r>
-      <w:proofErr w:type="spellEnd"/>
-      <w:r>
-        <w:t xml:space="preserve"> longs to Zone 12 UTMs (in GIS is easiest).</w:t>
-      </w:r>
-    </w:p>
-    <w:p>
-      <w:pPr>
-        <w:numPr>
-          <w:ilvl w:val="0"/>
-          <w:numId w:val="3"/>
-        </w:numPr>
-      </w:pPr>
-      <w:r>
-        <w:t xml:space="preserve">Add Julian day, </w:t>
-      </w:r>
-      <w:proofErr w:type="spellStart"/>
-      <w:r>
-        <w:t>J_day_new</w:t>
-      </w:r>
-      <w:proofErr w:type="spellEnd"/>
-    </w:p>
-    <w:p>
-      <w:pPr>
-        <w:numPr>
-          <w:ilvl w:val="0"/>
-          <w:numId w:val="3"/>
-        </w:numPr>
-      </w:pPr>
-      <w:r>
-        <w:t>See temp_data.csv as example.</w:t>
+        <w:t>Rem</w:t>
+      </w:r>
+      <w:r>
+        <w:t xml:space="preserve">ove no fixes (blank records). </w:t>
       </w:r>
     </w:p>
     <w:p/>
@@ -1183,6 +1313,7 @@
   <w:style w:type="character" w:default="1" w:styleId="DefaultParagraphFont">
     <w:name w:val="Default Paragraph Font"/>
     <w:uiPriority w:val="1"/>
+    <w:semiHidden/>
     <w:unhideWhenUsed/>
   </w:style>
   <w:style w:type="table" w:default="1" w:styleId="TableNormal">

</xml_diff>

<commit_message>
Data prep for NSD
Fully prepped data for NSD. Still need to fix R code error (mentioned in
code comments)
</commit_message>
<xml_diff>
--- a/Bunnefeld test notes.docx
+++ b/Bunnefeld test notes.docx
@@ -273,8 +273,14 @@
           <w:ilvl w:val="1"/>
           <w:numId w:val="2"/>
         </w:numPr>
-      </w:pPr>
-      <w:r>
+        <w:rPr>
+          <w:strike/>
+        </w:rPr>
+      </w:pPr>
+      <w:r>
+        <w:rPr>
+          <w:strike/>
+        </w:rPr>
         <w:t>Remember that when you do 2015 you need to account for collars used twice</w:t>
       </w:r>
     </w:p>
@@ -478,17 +484,6 @@
     <w:p>
       <w:pPr>
         <w:numPr>
-          <w:ilvl w:val="0"/>
-          <w:numId w:val="3"/>
-        </w:numPr>
-      </w:pPr>
-      <w:r>
-        <w:t>GIS</w:t>
-      </w:r>
-    </w:p>
-    <w:p>
-      <w:pPr>
-        <w:numPr>
           <w:ilvl w:val="1"/>
           <w:numId w:val="3"/>
         </w:numPr>
@@ -497,76 +492,119 @@
         </w:rPr>
       </w:pPr>
       <w:r>
-        <w:rPr>
-          <w:strike/>
-        </w:rPr>
-        <w:t xml:space="preserve">Change </w:t>
-      </w:r>
-      <w:proofErr w:type="spellStart"/>
-      <w:r>
-        <w:rPr>
-          <w:strike/>
-        </w:rPr>
-        <w:t>lat</w:t>
-      </w:r>
-      <w:proofErr w:type="spellEnd"/>
-      <w:r>
-        <w:rPr>
-          <w:strike/>
-        </w:rPr>
-        <w:t xml:space="preserve"> longs to Zone 12 UTMs (in GIS is easiest).</w:t>
-      </w:r>
-    </w:p>
-    <w:p>
-      <w:pPr>
-        <w:numPr>
-          <w:ilvl w:val="2"/>
-          <w:numId w:val="3"/>
-        </w:numPr>
-      </w:pPr>
-      <w:r>
-        <w:t>Toolbox &gt; Data Management &gt; Projections and transformations &gt; Project (I did NAD83, hope that was right)</w:t>
-      </w:r>
-    </w:p>
-    <w:p>
-      <w:pPr>
-        <w:numPr>
-          <w:ilvl w:val="2"/>
-          <w:numId w:val="3"/>
-        </w:numPr>
-      </w:pPr>
-      <w:r>
-        <w:t>Attribute table &gt; Add new fields X_UTM and Y_UTM (I did double type &gt; Calculate geometry</w:t>
-      </w:r>
-    </w:p>
-    <w:p>
-      <w:pPr>
-        <w:numPr>
-          <w:ilvl w:val="0"/>
-          <w:numId w:val="3"/>
-        </w:numPr>
-      </w:pPr>
-      <w:r>
-        <w:t>R</w:t>
-      </w:r>
-    </w:p>
-    <w:p>
-      <w:pPr>
-        <w:numPr>
-          <w:ilvl w:val="1"/>
-          <w:numId w:val="3"/>
-        </w:numPr>
-      </w:pPr>
-      <w:r>
-        <w:t xml:space="preserve">Add new field for </w:t>
-      </w:r>
-      <w:proofErr w:type="spellStart"/>
-      <w:r>
-        <w:t>LabID</w:t>
+        <w:t>Create elklist.csv of only collars</w:t>
       </w:r>
       <w:bookmarkStart w:id="0" w:name="_GoBack"/>
       <w:bookmarkEnd w:id="0"/>
+    </w:p>
+    <w:p>
+      <w:pPr>
+        <w:numPr>
+          <w:ilvl w:val="0"/>
+          <w:numId w:val="3"/>
+        </w:numPr>
+      </w:pPr>
+      <w:r>
+        <w:t>GIS</w:t>
+      </w:r>
+    </w:p>
+    <w:p>
+      <w:pPr>
+        <w:numPr>
+          <w:ilvl w:val="1"/>
+          <w:numId w:val="3"/>
+        </w:numPr>
+        <w:rPr>
+          <w:strike/>
+        </w:rPr>
+      </w:pPr>
+      <w:r>
+        <w:rPr>
+          <w:strike/>
+        </w:rPr>
+        <w:t xml:space="preserve">Change </w:t>
+      </w:r>
+      <w:proofErr w:type="spellStart"/>
+      <w:r>
+        <w:rPr>
+          <w:strike/>
+        </w:rPr>
+        <w:t>lat</w:t>
+      </w:r>
       <w:proofErr w:type="spellEnd"/>
+      <w:r>
+        <w:rPr>
+          <w:strike/>
+        </w:rPr>
+        <w:t xml:space="preserve"> longs to Zone 12 UTMs (in GIS is easiest).</w:t>
+      </w:r>
+    </w:p>
+    <w:p>
+      <w:pPr>
+        <w:numPr>
+          <w:ilvl w:val="2"/>
+          <w:numId w:val="3"/>
+        </w:numPr>
+      </w:pPr>
+      <w:r>
+        <w:t>Toolbox &gt; Data Management &gt; Projections and transformations &gt; Project (I did NAD83, hope that was right)</w:t>
+      </w:r>
+    </w:p>
+    <w:p>
+      <w:pPr>
+        <w:numPr>
+          <w:ilvl w:val="2"/>
+          <w:numId w:val="3"/>
+        </w:numPr>
+      </w:pPr>
+      <w:r>
+        <w:t>Attribute table &gt; Add new fields X_UTM and Y_UTM (I did double type &gt; Calculate geometry</w:t>
+      </w:r>
+    </w:p>
+    <w:p>
+      <w:pPr>
+        <w:numPr>
+          <w:ilvl w:val="2"/>
+          <w:numId w:val="3"/>
+        </w:numPr>
+        <w:rPr>
+          <w:b/>
+        </w:rPr>
+      </w:pPr>
+      <w:r>
+        <w:rPr>
+          <w:b/>
+        </w:rPr>
+        <w:t>AFTER YOU DO THIS, OPEN THE FILE AND FIND/REPLACE GIS’S VERSION OF NA WITH ACTUAL “NA”</w:t>
+      </w:r>
+    </w:p>
+    <w:p>
+      <w:pPr>
+        <w:numPr>
+          <w:ilvl w:val="3"/>
+          <w:numId w:val="3"/>
+        </w:numPr>
+        <w:rPr>
+          <w:b/>
+        </w:rPr>
+      </w:pPr>
+      <w:r>
+        <w:rPr>
+          <w:b/>
+        </w:rPr>
+        <w:t>To split csv into columns, highlight first col &gt; data &gt; text to columns &gt; delimited &gt; whatever delimiter</w:t>
+      </w:r>
+    </w:p>
+    <w:p>
+      <w:pPr>
+        <w:numPr>
+          <w:ilvl w:val="0"/>
+          <w:numId w:val="3"/>
+        </w:numPr>
+      </w:pPr>
+      <w:r>
+        <w:t>R</w:t>
+      </w:r>
     </w:p>
     <w:p>
       <w:pPr>
@@ -574,8 +612,49 @@
           <w:ilvl w:val="1"/>
           <w:numId w:val="3"/>
         </w:numPr>
-      </w:pPr>
-      <w:r>
+        <w:rPr>
+          <w:strike/>
+        </w:rPr>
+      </w:pPr>
+      <w:r>
+        <w:rPr>
+          <w:strike/>
+        </w:rPr>
+        <w:t xml:space="preserve">Remove no fixes (blank records). </w:t>
+      </w:r>
+    </w:p>
+    <w:p>
+      <w:pPr>
+        <w:numPr>
+          <w:ilvl w:val="2"/>
+          <w:numId w:val="3"/>
+        </w:numPr>
+        <w:rPr>
+          <w:strike/>
+        </w:rPr>
+      </w:pPr>
+      <w:r>
+        <w:rPr>
+          <w:strike/>
+        </w:rPr>
+        <w:lastRenderedPageBreak/>
+        <w:t>(Do this first before you pull locations, duh)</w:t>
+      </w:r>
+    </w:p>
+    <w:p>
+      <w:pPr>
+        <w:numPr>
+          <w:ilvl w:val="1"/>
+          <w:numId w:val="3"/>
+        </w:numPr>
+        <w:rPr>
+          <w:strike/>
+        </w:rPr>
+      </w:pPr>
+      <w:r>
+        <w:rPr>
+          <w:strike/>
+        </w:rPr>
         <w:t xml:space="preserve">Include only the first location per elk per day from 2/27/14 -12/31/14 and 1/1/15 – 12/31/15.  </w:t>
       </w:r>
     </w:p>
@@ -593,18 +672,50 @@
     <w:p>
       <w:pPr>
         <w:numPr>
+          <w:ilvl w:val="2"/>
+          <w:numId w:val="3"/>
+        </w:numPr>
+      </w:pPr>
+      <w:r>
+        <w:t xml:space="preserve">I actually pulled a </w:t>
+      </w:r>
+      <w:r>
+        <w:rPr>
+          <w:b/>
+        </w:rPr>
+        <w:t>random location</w:t>
+      </w:r>
+      <w:r>
+        <w:t xml:space="preserve"> per day because I didn’t want to only pull resting locations (i.e., locations at midnight) every day</w:t>
+      </w:r>
+    </w:p>
+    <w:p>
+      <w:pPr>
+        <w:numPr>
+          <w:ilvl w:val="2"/>
+          <w:numId w:val="3"/>
+        </w:numPr>
+      </w:pPr>
+      <w:r>
+        <w:t>Note when you did this in R and then exported the result as a csv, it messed up some of the date/time stuff a bit (not a problem; this was extra info you left in out of curiosity, but just something to keep in mind)</w:t>
+      </w:r>
+    </w:p>
+    <w:p>
+      <w:pPr>
+        <w:numPr>
           <w:ilvl w:val="1"/>
           <w:numId w:val="3"/>
         </w:numPr>
       </w:pPr>
       <w:r>
-        <w:t>Rem</w:t>
-      </w:r>
-      <w:r>
-        <w:t xml:space="preserve">ove no fixes (blank records). </w:t>
-      </w:r>
-    </w:p>
-    <w:p/>
+        <w:t xml:space="preserve">Add new field for </w:t>
+      </w:r>
+      <w:proofErr w:type="spellStart"/>
+      <w:r>
+        <w:t>LabID</w:t>
+      </w:r>
+      <w:proofErr w:type="spellEnd"/>
+    </w:p>
     <w:sectPr>
       <w:pgSz w:w="12240" w:h="15840"/>
       <w:pgMar w:top="1440" w:right="1440" w:bottom="1440" w:left="1440" w:header="720" w:footer="720" w:gutter="0"/>

</xml_diff>

<commit_message>
First NSD code run. See test notes. Would like to decrease number of mixed migrants if possible.
</commit_message>
<xml_diff>
--- a/Bunnefeld test notes.docx
+++ b/Bunnefeld test notes.docx
@@ -9,19 +9,11 @@
           <w:b/>
         </w:rPr>
       </w:pPr>
-      <w:proofErr w:type="spellStart"/>
       <w:r>
         <w:rPr>
           <w:b/>
         </w:rPr>
-        <w:t>Bunnefeld</w:t>
-      </w:r>
-      <w:proofErr w:type="spellEnd"/>
-      <w:r>
-        <w:rPr>
-          <w:b/>
-        </w:rPr>
-        <w:t xml:space="preserve"> test notes</w:t>
+        <w:t>Bunnefeld test notes</w:t>
       </w:r>
     </w:p>
     <w:p>
@@ -29,15 +21,7 @@
         <w:jc w:val="center"/>
       </w:pPr>
       <w:r>
-        <w:t xml:space="preserve">i.e., </w:t>
-      </w:r>
-      <w:proofErr w:type="gramStart"/>
-      <w:r>
-        <w:t>What</w:t>
-      </w:r>
-      <w:proofErr w:type="gramEnd"/>
-      <w:r>
-        <w:t xml:space="preserve"> the bleep am I doing?</w:t>
+        <w:t>i.e., What the bleep am I doing?</w:t>
       </w:r>
     </w:p>
     <w:p>
@@ -54,15 +38,7 @@
         </w:numPr>
       </w:pPr>
       <w:r>
-        <w:t xml:space="preserve">Started new </w:t>
-      </w:r>
-      <w:proofErr w:type="spellStart"/>
-      <w:r>
-        <w:t>Github</w:t>
-      </w:r>
-      <w:proofErr w:type="spellEnd"/>
-      <w:r>
-        <w:t xml:space="preserve"> repository, saved R code from Kelly within that repository (without creating a related R project, because I feel like those extra files just complicate things)</w:t>
+        <w:t>Started new Github repository, saved R code from Kelly within that repository (without creating a related R project, because I feel like those extra files just complicate things)</w:t>
       </w:r>
     </w:p>
     <w:p>
@@ -261,8 +237,14 @@
           <w:ilvl w:val="0"/>
           <w:numId w:val="2"/>
         </w:numPr>
-      </w:pPr>
-      <w:r>
+        <w:rPr>
+          <w:strike/>
+        </w:rPr>
+      </w:pPr>
+      <w:r>
+        <w:rPr>
+          <w:strike/>
+        </w:rPr>
         <w:t>Pull and format data based on Kelly’s notes</w:t>
       </w:r>
     </w:p>
@@ -293,23 +275,7 @@
         </w:numPr>
       </w:pPr>
       <w:r>
-        <w:t xml:space="preserve">Map </w:t>
-      </w:r>
-      <w:proofErr w:type="spellStart"/>
-      <w:r>
-        <w:t>collarID</w:t>
-      </w:r>
-      <w:proofErr w:type="spellEnd"/>
-      <w:r>
-        <w:t xml:space="preserve"> to </w:t>
-      </w:r>
-      <w:proofErr w:type="spellStart"/>
-      <w:r>
-        <w:t>labID</w:t>
-      </w:r>
-      <w:proofErr w:type="spellEnd"/>
-      <w:r>
-        <w:t xml:space="preserve"> in Access?</w:t>
+        <w:t>Map collarID to labID in Access?</w:t>
       </w:r>
     </w:p>
     <w:p>
@@ -319,38 +285,50 @@
           <w:ilvl w:val="0"/>
           <w:numId w:val="2"/>
         </w:numPr>
-      </w:pPr>
-      <w:r>
-        <w:t xml:space="preserve">Create csv </w:t>
-      </w:r>
-      <w:proofErr w:type="spellStart"/>
-      <w:r>
-        <w:t>elklist</w:t>
-      </w:r>
-      <w:proofErr w:type="spellEnd"/>
-      <w:r>
-        <w:t xml:space="preserve"> (just unique </w:t>
-      </w:r>
-      <w:proofErr w:type="spellStart"/>
-      <w:proofErr w:type="gramStart"/>
-      <w:r>
-        <w:t>vals</w:t>
-      </w:r>
-      <w:proofErr w:type="spellEnd"/>
-      <w:proofErr w:type="gramEnd"/>
-      <w:r>
-        <w:t xml:space="preserve"> of collars? OR other ID…)</w:t>
-      </w:r>
-    </w:p>
-    <w:p>
-      <w:pPr>
-        <w:pStyle w:val="ListParagraph"/>
-        <w:numPr>
-          <w:ilvl w:val="0"/>
+        <w:rPr>
+          <w:strike/>
+        </w:rPr>
+      </w:pPr>
+      <w:r>
+        <w:rPr>
+          <w:strike/>
+        </w:rPr>
+        <w:t xml:space="preserve">Create csv elklist </w:t>
+      </w:r>
+    </w:p>
+    <w:p>
+      <w:pPr>
+        <w:pStyle w:val="ListParagraph"/>
+        <w:numPr>
+          <w:ilvl w:val="1"/>
           <w:numId w:val="2"/>
         </w:numPr>
       </w:pPr>
       <w:r>
+        <w:t>(just unique vals of collars</w:t>
+      </w:r>
+      <w:r>
+        <w:t xml:space="preserve"> for this run, but should be Lab_ID so when you add 2015 individuals later you can tell the diff</w:t>
+      </w:r>
+      <w:r>
+        <w:t>)</w:t>
+      </w:r>
+    </w:p>
+    <w:p>
+      <w:pPr>
+        <w:pStyle w:val="ListParagraph"/>
+        <w:numPr>
+          <w:ilvl w:val="0"/>
+          <w:numId w:val="2"/>
+        </w:numPr>
+        <w:rPr>
+          <w:strike/>
+        </w:rPr>
+      </w:pPr>
+      <w:r>
+        <w:rPr>
+          <w:strike/>
+        </w:rPr>
         <w:t>Calculate start/end dates (Ls and Us for t1 and t2)</w:t>
       </w:r>
     </w:p>
@@ -386,8 +364,14 @@
           <w:ilvl w:val="0"/>
           <w:numId w:val="3"/>
         </w:numPr>
-      </w:pPr>
-      <w:r>
+        <w:rPr>
+          <w:strike/>
+        </w:rPr>
+      </w:pPr>
+      <w:r>
+        <w:rPr>
+          <w:strike/>
+        </w:rPr>
         <w:t>Access</w:t>
       </w:r>
     </w:p>
@@ -439,16 +423,8 @@
         <w:rPr>
           <w:strike/>
         </w:rPr>
-        <w:t xml:space="preserve">Add Julian day, </w:t>
-      </w:r>
-      <w:proofErr w:type="spellStart"/>
-      <w:r>
-        <w:rPr>
-          <w:strike/>
-        </w:rPr>
-        <w:t>J_day_new</w:t>
-      </w:r>
-      <w:proofErr w:type="spellEnd"/>
+        <w:t>Add Julian day, J_day_new</w:t>
+      </w:r>
     </w:p>
     <w:p>
       <w:pPr>
@@ -464,21 +440,7 @@
         <w:rPr>
           <w:strike/>
         </w:rPr>
-        <w:t xml:space="preserve">Save as </w:t>
-      </w:r>
-      <w:proofErr w:type="spellStart"/>
-      <w:r>
-        <w:rPr>
-          <w:strike/>
-        </w:rPr>
-        <w:t>xls</w:t>
-      </w:r>
-      <w:proofErr w:type="spellEnd"/>
-      <w:r>
-        <w:rPr>
-          <w:strike/>
-        </w:rPr>
-        <w:t xml:space="preserve"> or csv or something for import to GIS</w:t>
+        <w:t>Save as xls or csv or something for import to GIS</w:t>
       </w:r>
     </w:p>
     <w:p>
@@ -492,229 +454,446 @@
         </w:rPr>
       </w:pPr>
       <w:r>
+        <w:rPr>
+          <w:strike/>
+        </w:rPr>
         <w:t>Create elklist.csv of only collars</w:t>
+      </w:r>
+    </w:p>
+    <w:p>
+      <w:pPr>
+        <w:numPr>
+          <w:ilvl w:val="2"/>
+          <w:numId w:val="3"/>
+        </w:numPr>
+      </w:pPr>
+      <w:r>
+        <w:t>N</w:t>
+      </w:r>
+      <w:r>
+        <w:t>ote to self: After you did this in R, you still needed to open in Excel and remove the extra columns (you pulled one row for each elk but kept all the data). There’s probably a better way to do this in the future.</w:t>
+      </w:r>
+    </w:p>
+    <w:p>
+      <w:pPr>
+        <w:numPr>
+          <w:ilvl w:val="0"/>
+          <w:numId w:val="3"/>
+        </w:numPr>
+        <w:rPr>
+          <w:strike/>
+        </w:rPr>
+      </w:pPr>
+      <w:r>
+        <w:rPr>
+          <w:strike/>
+        </w:rPr>
+        <w:t>GIS</w:t>
+      </w:r>
+    </w:p>
+    <w:p>
+      <w:pPr>
+        <w:numPr>
+          <w:ilvl w:val="1"/>
+          <w:numId w:val="3"/>
+        </w:numPr>
+        <w:rPr>
+          <w:strike/>
+        </w:rPr>
+      </w:pPr>
+      <w:r>
+        <w:rPr>
+          <w:strike/>
+        </w:rPr>
+        <w:t>Change lat longs to Zone 12 UTMs (in GIS is easiest).</w:t>
+      </w:r>
+    </w:p>
+    <w:p>
+      <w:pPr>
+        <w:numPr>
+          <w:ilvl w:val="2"/>
+          <w:numId w:val="3"/>
+        </w:numPr>
+      </w:pPr>
+      <w:r>
+        <w:t>Toolbox &gt; Data Management &gt; Projections and transformations &gt; Project (I did NAD83, hope that was right)</w:t>
+      </w:r>
+    </w:p>
+    <w:p>
+      <w:pPr>
+        <w:numPr>
+          <w:ilvl w:val="2"/>
+          <w:numId w:val="3"/>
+        </w:numPr>
+      </w:pPr>
+      <w:r>
+        <w:t>Attribute table &gt; Add new fields X_UTM and Y_UTM (I did double type &gt; Calculate geometry</w:t>
+      </w:r>
+    </w:p>
+    <w:p>
+      <w:pPr>
+        <w:numPr>
+          <w:ilvl w:val="2"/>
+          <w:numId w:val="3"/>
+        </w:numPr>
+        <w:rPr>
+          <w:b/>
+        </w:rPr>
+      </w:pPr>
+      <w:r>
+        <w:rPr>
+          <w:b/>
+        </w:rPr>
+        <w:lastRenderedPageBreak/>
+        <w:t>AFTER YOU DO THIS, OPEN THE FILE AND FIND/REPLACE GIS’S VERSION OF NA WITH ACTUAL “NA”</w:t>
+      </w:r>
+    </w:p>
+    <w:p>
+      <w:pPr>
+        <w:numPr>
+          <w:ilvl w:val="3"/>
+          <w:numId w:val="3"/>
+        </w:numPr>
+        <w:rPr>
+          <w:b/>
+        </w:rPr>
+      </w:pPr>
+      <w:r>
+        <w:rPr>
+          <w:b/>
+        </w:rPr>
+        <w:t>To split csv into columns, highlight first col &gt; data &gt; text to columns &gt; delimited &gt; whatever delimiter</w:t>
+      </w:r>
+    </w:p>
+    <w:p>
+      <w:pPr>
+        <w:numPr>
+          <w:ilvl w:val="0"/>
+          <w:numId w:val="3"/>
+        </w:numPr>
+      </w:pPr>
+      <w:r>
+        <w:t>R</w:t>
+      </w:r>
+    </w:p>
+    <w:p>
+      <w:pPr>
+        <w:numPr>
+          <w:ilvl w:val="1"/>
+          <w:numId w:val="3"/>
+        </w:numPr>
+        <w:rPr>
+          <w:strike/>
+        </w:rPr>
+      </w:pPr>
+      <w:r>
+        <w:rPr>
+          <w:strike/>
+        </w:rPr>
+        <w:t xml:space="preserve">Remove no fixes (blank records). </w:t>
+      </w:r>
+    </w:p>
+    <w:p>
+      <w:pPr>
+        <w:numPr>
+          <w:ilvl w:val="2"/>
+          <w:numId w:val="3"/>
+        </w:numPr>
+        <w:rPr>
+          <w:strike/>
+        </w:rPr>
+      </w:pPr>
+      <w:r>
+        <w:rPr>
+          <w:strike/>
+        </w:rPr>
+        <w:t>(Do this first before you pull locations, duh)</w:t>
+      </w:r>
+    </w:p>
+    <w:p>
+      <w:pPr>
+        <w:numPr>
+          <w:ilvl w:val="1"/>
+          <w:numId w:val="3"/>
+        </w:numPr>
+        <w:rPr>
+          <w:strike/>
+        </w:rPr>
+      </w:pPr>
+      <w:r>
+        <w:rPr>
+          <w:strike/>
+        </w:rPr>
+        <w:t xml:space="preserve">Include only the first location per elk per day from 2/27/14 -12/31/14 and 1/1/15 – 12/31/15.  </w:t>
+      </w:r>
+    </w:p>
+    <w:p>
+      <w:pPr>
+        <w:numPr>
+          <w:ilvl w:val="2"/>
+          <w:numId w:val="3"/>
+        </w:numPr>
+      </w:pPr>
+      <w:r>
+        <w:t>(This helps deal with data dependence (to an extent))</w:t>
+      </w:r>
+    </w:p>
+    <w:p>
+      <w:pPr>
+        <w:numPr>
+          <w:ilvl w:val="2"/>
+          <w:numId w:val="3"/>
+        </w:numPr>
+      </w:pPr>
+      <w:r>
+        <w:t xml:space="preserve">I actually pulled a </w:t>
+      </w:r>
+      <w:r>
+        <w:rPr>
+          <w:b/>
+        </w:rPr>
+        <w:t>random location</w:t>
+      </w:r>
+      <w:r>
+        <w:t xml:space="preserve"> per day because I didn’t want to only pull resting locations (i.e., locations at midnight) every day</w:t>
+      </w:r>
+    </w:p>
+    <w:p>
+      <w:pPr>
+        <w:numPr>
+          <w:ilvl w:val="2"/>
+          <w:numId w:val="3"/>
+        </w:numPr>
+      </w:pPr>
+      <w:r>
+        <w:t>Note when you did this in R and then exported the result as a csv, it messed up some of the date/time stuff a bit (not a problem; this was extra info you left in out of curiosity, but just something to keep in mind)</w:t>
+      </w:r>
+    </w:p>
+    <w:p>
+      <w:pPr>
+        <w:numPr>
+          <w:ilvl w:val="1"/>
+          <w:numId w:val="3"/>
+        </w:numPr>
+      </w:pPr>
+      <w:r>
+        <w:t>Add new field for LabID</w:t>
+      </w:r>
+    </w:p>
+    <w:p/>
+    <w:p>
+      <w:pPr>
+        <w:rPr>
+          <w:b/>
+        </w:rPr>
+      </w:pPr>
+      <w:r>
+        <w:rPr>
+          <w:b/>
+        </w:rPr>
+        <w:br w:type="page"/>
+      </w:r>
+    </w:p>
+    <w:p>
+      <w:pPr>
+        <w:jc w:val="center"/>
+        <w:rPr>
+          <w:b/>
+        </w:rPr>
+      </w:pPr>
+      <w:r>
+        <w:rPr>
+          <w:b/>
+        </w:rPr>
+        <w:lastRenderedPageBreak/>
+        <w:t>Notes from actual code run</w:t>
+      </w:r>
+    </w:p>
+    <w:p>
+      <w:pPr>
+        <w:jc w:val="center"/>
+        <w:rPr>
+          <w:b/>
+        </w:rPr>
+      </w:pPr>
+    </w:p>
+    <w:p>
+      <w:r>
+        <w:t>After</w:t>
+      </w:r>
+      <w:r>
+        <w:t xml:space="preserve"> each run, create new folder in Output folder, name it Run[i], put output into that folder </w:t>
+      </w:r>
+    </w:p>
+    <w:p/>
+    <w:p>
+      <w:r>
+        <w:t xml:space="preserve">Run1 </w:t>
+      </w:r>
+    </w:p>
+    <w:p>
+      <w:pPr>
+        <w:pStyle w:val="ListParagraph"/>
+        <w:numPr>
+          <w:ilvl w:val="0"/>
+          <w:numId w:val="4"/>
+        </w:numPr>
+      </w:pPr>
+      <w:r>
+        <w:t>First attempt; asymptote 2 was set to 1, asymptote 1 was 4.84 (1 mile of mvmt)</w:t>
+      </w:r>
+    </w:p>
+    <w:p>
+      <w:pPr>
+        <w:pStyle w:val="ListParagraph"/>
+        <w:numPr>
+          <w:ilvl w:val="0"/>
+          <w:numId w:val="4"/>
+        </w:numPr>
+      </w:pPr>
+      <w:r>
+        <w:t>9 migrants, 33 mixed migrants, 6 dispersers, 10 residents, 2 nomads</w:t>
+      </w:r>
+    </w:p>
+    <w:p>
+      <w:pPr>
+        <w:pStyle w:val="ListParagraph"/>
+        <w:numPr>
+          <w:ilvl w:val="0"/>
+          <w:numId w:val="4"/>
+        </w:numPr>
+      </w:pPr>
+      <w:r>
+        <w:t>A</w:t>
+      </w:r>
+      <w:r>
+        <w:t>vg asymptote 1 127.5405 (?!) and avg asymptote 2 as 73.67665</w:t>
+      </w:r>
+      <w:r>
+        <w:t xml:space="preserve"> in coefficient table</w:t>
+      </w:r>
+    </w:p>
+    <w:p/>
+    <w:p>
+      <w:r>
+        <w:t>Run2</w:t>
+      </w:r>
+    </w:p>
+    <w:p>
+      <w:pPr>
+        <w:pStyle w:val="ListParagraph"/>
+        <w:numPr>
+          <w:ilvl w:val="0"/>
+          <w:numId w:val="4"/>
+        </w:numPr>
+      </w:pPr>
+      <w:r>
+        <w:t>Just setting asymptotes to the averages from Run1</w:t>
+      </w:r>
+      <w:r>
+        <w:t xml:space="preserve"> (rounded down)</w:t>
+      </w:r>
+      <w:r>
+        <w:t>, mostly out of curiosity…</w:t>
+      </w:r>
+    </w:p>
+    <w:p>
+      <w:pPr>
+        <w:pStyle w:val="ListParagraph"/>
+        <w:numPr>
+          <w:ilvl w:val="0"/>
+          <w:numId w:val="4"/>
+        </w:numPr>
+      </w:pPr>
+      <w:r>
+        <w:t>Fewer NAs in AIC but more NAs in coefficient table</w:t>
+      </w:r>
+    </w:p>
+    <w:p>
+      <w:pPr>
+        <w:pStyle w:val="ListParagraph"/>
+        <w:numPr>
+          <w:ilvl w:val="0"/>
+          <w:numId w:val="4"/>
+        </w:numPr>
+      </w:pPr>
+      <w:r>
+        <w:t>Fewer migrants and mixed migrants; more residents and nomads</w:t>
+      </w:r>
+    </w:p>
+    <w:p>
+      <w:pPr>
+        <w:pStyle w:val="ListParagraph"/>
+        <w:numPr>
+          <w:ilvl w:val="0"/>
+          <w:numId w:val="4"/>
+        </w:numPr>
+      </w:pPr>
+      <w:r>
+        <w:t>Avg asymptote 1 167.921, avg asymptote 2 106.7052</w:t>
+      </w:r>
+    </w:p>
+    <w:p/>
+    <w:p>
+      <w:r>
+        <w:t>Run3</w:t>
+      </w:r>
+    </w:p>
+    <w:p>
+      <w:pPr>
+        <w:pStyle w:val="ListParagraph"/>
+        <w:numPr>
+          <w:ilvl w:val="0"/>
+          <w:numId w:val="4"/>
+        </w:numPr>
+      </w:pPr>
+      <w:r>
+        <w:t>Set asymptotes to half Run1, again just to see what happens</w:t>
+      </w:r>
+    </w:p>
+    <w:p>
+      <w:pPr>
+        <w:pStyle w:val="ListParagraph"/>
+        <w:numPr>
+          <w:ilvl w:val="0"/>
+          <w:numId w:val="4"/>
+        </w:numPr>
+      </w:pPr>
+      <w:r>
+        <w:t>I think this one’s my fave so far</w:t>
+      </w:r>
+    </w:p>
+    <w:p>
+      <w:pPr>
+        <w:pStyle w:val="ListParagraph"/>
+        <w:numPr>
+          <w:ilvl w:val="0"/>
+          <w:numId w:val="4"/>
+        </w:numPr>
+      </w:pPr>
+      <w:r>
+        <w:t>10 migrants, 29 mixed, 6 disperser, 12 resident, 3 nomad</w:t>
+      </w:r>
+    </w:p>
+    <w:p>
+      <w:pPr>
+        <w:pStyle w:val="ListParagraph"/>
+        <w:numPr>
+          <w:ilvl w:val="1"/>
+          <w:numId w:val="4"/>
+        </w:numPr>
+      </w:pPr>
+      <w:r>
+        <w:t>Didn’t look at this in the other ones, but I noticed in this one that 5 of the 6 “dispersers” are male</w:t>
+      </w:r>
+    </w:p>
+    <w:p/>
+    <w:p>
+      <w:r>
+        <w:t>11/01/2015 you stopped here and put the asymptotes back to how they were for Run1</w:t>
       </w:r>
       <w:bookmarkStart w:id="0" w:name="_GoBack"/>
       <w:bookmarkEnd w:id="0"/>
-    </w:p>
-    <w:p>
-      <w:pPr>
-        <w:numPr>
-          <w:ilvl w:val="0"/>
-          <w:numId w:val="3"/>
-        </w:numPr>
-      </w:pPr>
-      <w:r>
-        <w:t>GIS</w:t>
-      </w:r>
-    </w:p>
-    <w:p>
-      <w:pPr>
-        <w:numPr>
-          <w:ilvl w:val="1"/>
-          <w:numId w:val="3"/>
-        </w:numPr>
-        <w:rPr>
-          <w:strike/>
-        </w:rPr>
-      </w:pPr>
-      <w:r>
-        <w:rPr>
-          <w:strike/>
-        </w:rPr>
-        <w:t xml:space="preserve">Change </w:t>
-      </w:r>
-      <w:proofErr w:type="spellStart"/>
-      <w:r>
-        <w:rPr>
-          <w:strike/>
-        </w:rPr>
-        <w:t>lat</w:t>
-      </w:r>
-      <w:proofErr w:type="spellEnd"/>
-      <w:r>
-        <w:rPr>
-          <w:strike/>
-        </w:rPr>
-        <w:t xml:space="preserve"> longs to Zone 12 UTMs (in GIS is easiest).</w:t>
-      </w:r>
-    </w:p>
-    <w:p>
-      <w:pPr>
-        <w:numPr>
-          <w:ilvl w:val="2"/>
-          <w:numId w:val="3"/>
-        </w:numPr>
-      </w:pPr>
-      <w:r>
-        <w:t>Toolbox &gt; Data Management &gt; Projections and transformations &gt; Project (I did NAD83, hope that was right)</w:t>
-      </w:r>
-    </w:p>
-    <w:p>
-      <w:pPr>
-        <w:numPr>
-          <w:ilvl w:val="2"/>
-          <w:numId w:val="3"/>
-        </w:numPr>
-      </w:pPr>
-      <w:r>
-        <w:t>Attribute table &gt; Add new fields X_UTM and Y_UTM (I did double type &gt; Calculate geometry</w:t>
-      </w:r>
-    </w:p>
-    <w:p>
-      <w:pPr>
-        <w:numPr>
-          <w:ilvl w:val="2"/>
-          <w:numId w:val="3"/>
-        </w:numPr>
-        <w:rPr>
-          <w:b/>
-        </w:rPr>
-      </w:pPr>
-      <w:r>
-        <w:rPr>
-          <w:b/>
-        </w:rPr>
-        <w:t>AFTER YOU DO THIS, OPEN THE FILE AND FIND/REPLACE GIS’S VERSION OF NA WITH ACTUAL “NA”</w:t>
-      </w:r>
-    </w:p>
-    <w:p>
-      <w:pPr>
-        <w:numPr>
-          <w:ilvl w:val="3"/>
-          <w:numId w:val="3"/>
-        </w:numPr>
-        <w:rPr>
-          <w:b/>
-        </w:rPr>
-      </w:pPr>
-      <w:r>
-        <w:rPr>
-          <w:b/>
-        </w:rPr>
-        <w:t>To split csv into columns, highlight first col &gt; data &gt; text to columns &gt; delimited &gt; whatever delimiter</w:t>
-      </w:r>
-    </w:p>
-    <w:p>
-      <w:pPr>
-        <w:numPr>
-          <w:ilvl w:val="0"/>
-          <w:numId w:val="3"/>
-        </w:numPr>
-      </w:pPr>
-      <w:r>
-        <w:t>R</w:t>
-      </w:r>
-    </w:p>
-    <w:p>
-      <w:pPr>
-        <w:numPr>
-          <w:ilvl w:val="1"/>
-          <w:numId w:val="3"/>
-        </w:numPr>
-        <w:rPr>
-          <w:strike/>
-        </w:rPr>
-      </w:pPr>
-      <w:r>
-        <w:rPr>
-          <w:strike/>
-        </w:rPr>
-        <w:t xml:space="preserve">Remove no fixes (blank records). </w:t>
-      </w:r>
-    </w:p>
-    <w:p>
-      <w:pPr>
-        <w:numPr>
-          <w:ilvl w:val="2"/>
-          <w:numId w:val="3"/>
-        </w:numPr>
-        <w:rPr>
-          <w:strike/>
-        </w:rPr>
-      </w:pPr>
-      <w:r>
-        <w:rPr>
-          <w:strike/>
-        </w:rPr>
-        <w:lastRenderedPageBreak/>
-        <w:t>(Do this first before you pull locations, duh)</w:t>
-      </w:r>
-    </w:p>
-    <w:p>
-      <w:pPr>
-        <w:numPr>
-          <w:ilvl w:val="1"/>
-          <w:numId w:val="3"/>
-        </w:numPr>
-        <w:rPr>
-          <w:strike/>
-        </w:rPr>
-      </w:pPr>
-      <w:r>
-        <w:rPr>
-          <w:strike/>
-        </w:rPr>
-        <w:t xml:space="preserve">Include only the first location per elk per day from 2/27/14 -12/31/14 and 1/1/15 – 12/31/15.  </w:t>
-      </w:r>
-    </w:p>
-    <w:p>
-      <w:pPr>
-        <w:numPr>
-          <w:ilvl w:val="2"/>
-          <w:numId w:val="3"/>
-        </w:numPr>
-      </w:pPr>
-      <w:r>
-        <w:t>(This helps deal with data dependence (to an extent))</w:t>
-      </w:r>
-    </w:p>
-    <w:p>
-      <w:pPr>
-        <w:numPr>
-          <w:ilvl w:val="2"/>
-          <w:numId w:val="3"/>
-        </w:numPr>
-      </w:pPr>
-      <w:r>
-        <w:t xml:space="preserve">I actually pulled a </w:t>
-      </w:r>
-      <w:r>
-        <w:rPr>
-          <w:b/>
-        </w:rPr>
-        <w:t>random location</w:t>
-      </w:r>
-      <w:r>
-        <w:t xml:space="preserve"> per day because I didn’t want to only pull resting locations (i.e., locations at midnight) every day</w:t>
-      </w:r>
-    </w:p>
-    <w:p>
-      <w:pPr>
-        <w:numPr>
-          <w:ilvl w:val="2"/>
-          <w:numId w:val="3"/>
-        </w:numPr>
-      </w:pPr>
-      <w:r>
-        <w:t>Note when you did this in R and then exported the result as a csv, it messed up some of the date/time stuff a bit (not a problem; this was extra info you left in out of curiosity, but just something to keep in mind)</w:t>
-      </w:r>
-    </w:p>
-    <w:p>
-      <w:pPr>
-        <w:numPr>
-          <w:ilvl w:val="1"/>
-          <w:numId w:val="3"/>
-        </w:numPr>
-      </w:pPr>
-      <w:r>
-        <w:t xml:space="preserve">Add new field for </w:t>
-      </w:r>
-      <w:proofErr w:type="spellStart"/>
-      <w:r>
-        <w:t>LabID</w:t>
-      </w:r>
-      <w:proofErr w:type="spellEnd"/>
     </w:p>
     <w:sectPr>
       <w:pgSz w:w="12240" w:h="15840"/>
@@ -990,6 +1169,119 @@
       <w:pPr>
         <w:ind w:left="6120" w:hanging="180"/>
       </w:pPr>
+    </w:lvl>
+  </w:abstractNum>
+  <w:abstractNum w:abstractNumId="3" w15:restartNumberingAfterBreak="0">
+    <w:nsid w:val="4D2002FA"/>
+    <w:multiLevelType w:val="hybridMultilevel"/>
+    <w:tmpl w:val="8D7EC36A"/>
+    <w:lvl w:ilvl="0" w:tplc="04090001">
+      <w:start w:val="1"/>
+      <w:numFmt w:val="bullet"/>
+      <w:lvlText w:val=""/>
+      <w:lvlJc w:val="left"/>
+      <w:pPr>
+        <w:ind w:left="360" w:hanging="360"/>
+      </w:pPr>
+      <w:rPr>
+        <w:rFonts w:ascii="Symbol" w:hAnsi="Symbol" w:hint="default"/>
+      </w:rPr>
+    </w:lvl>
+    <w:lvl w:ilvl="1" w:tplc="04090003">
+      <w:start w:val="1"/>
+      <w:numFmt w:val="bullet"/>
+      <w:lvlText w:val="o"/>
+      <w:lvlJc w:val="left"/>
+      <w:pPr>
+        <w:ind w:left="1080" w:hanging="360"/>
+      </w:pPr>
+      <w:rPr>
+        <w:rFonts w:ascii="Courier New" w:hAnsi="Courier New" w:cs="Courier New" w:hint="default"/>
+      </w:rPr>
+    </w:lvl>
+    <w:lvl w:ilvl="2" w:tplc="04090005" w:tentative="1">
+      <w:start w:val="1"/>
+      <w:numFmt w:val="bullet"/>
+      <w:lvlText w:val=""/>
+      <w:lvlJc w:val="left"/>
+      <w:pPr>
+        <w:ind w:left="1800" w:hanging="360"/>
+      </w:pPr>
+      <w:rPr>
+        <w:rFonts w:ascii="Wingdings" w:hAnsi="Wingdings" w:hint="default"/>
+      </w:rPr>
+    </w:lvl>
+    <w:lvl w:ilvl="3" w:tplc="04090001" w:tentative="1">
+      <w:start w:val="1"/>
+      <w:numFmt w:val="bullet"/>
+      <w:lvlText w:val=""/>
+      <w:lvlJc w:val="left"/>
+      <w:pPr>
+        <w:ind w:left="2520" w:hanging="360"/>
+      </w:pPr>
+      <w:rPr>
+        <w:rFonts w:ascii="Symbol" w:hAnsi="Symbol" w:hint="default"/>
+      </w:rPr>
+    </w:lvl>
+    <w:lvl w:ilvl="4" w:tplc="04090003" w:tentative="1">
+      <w:start w:val="1"/>
+      <w:numFmt w:val="bullet"/>
+      <w:lvlText w:val="o"/>
+      <w:lvlJc w:val="left"/>
+      <w:pPr>
+        <w:ind w:left="3240" w:hanging="360"/>
+      </w:pPr>
+      <w:rPr>
+        <w:rFonts w:ascii="Courier New" w:hAnsi="Courier New" w:cs="Courier New" w:hint="default"/>
+      </w:rPr>
+    </w:lvl>
+    <w:lvl w:ilvl="5" w:tplc="04090005" w:tentative="1">
+      <w:start w:val="1"/>
+      <w:numFmt w:val="bullet"/>
+      <w:lvlText w:val=""/>
+      <w:lvlJc w:val="left"/>
+      <w:pPr>
+        <w:ind w:left="3960" w:hanging="360"/>
+      </w:pPr>
+      <w:rPr>
+        <w:rFonts w:ascii="Wingdings" w:hAnsi="Wingdings" w:hint="default"/>
+      </w:rPr>
+    </w:lvl>
+    <w:lvl w:ilvl="6" w:tplc="04090001" w:tentative="1">
+      <w:start w:val="1"/>
+      <w:numFmt w:val="bullet"/>
+      <w:lvlText w:val=""/>
+      <w:lvlJc w:val="left"/>
+      <w:pPr>
+        <w:ind w:left="4680" w:hanging="360"/>
+      </w:pPr>
+      <w:rPr>
+        <w:rFonts w:ascii="Symbol" w:hAnsi="Symbol" w:hint="default"/>
+      </w:rPr>
+    </w:lvl>
+    <w:lvl w:ilvl="7" w:tplc="04090003" w:tentative="1">
+      <w:start w:val="1"/>
+      <w:numFmt w:val="bullet"/>
+      <w:lvlText w:val="o"/>
+      <w:lvlJc w:val="left"/>
+      <w:pPr>
+        <w:ind w:left="5400" w:hanging="360"/>
+      </w:pPr>
+      <w:rPr>
+        <w:rFonts w:ascii="Courier New" w:hAnsi="Courier New" w:cs="Courier New" w:hint="default"/>
+      </w:rPr>
+    </w:lvl>
+    <w:lvl w:ilvl="8" w:tplc="04090005" w:tentative="1">
+      <w:start w:val="1"/>
+      <w:numFmt w:val="bullet"/>
+      <w:lvlText w:val=""/>
+      <w:lvlJc w:val="left"/>
+      <w:pPr>
+        <w:ind w:left="6120" w:hanging="360"/>
+      </w:pPr>
+      <w:rPr>
+        <w:rFonts w:ascii="Wingdings" w:hAnsi="Wingdings" w:hint="default"/>
+      </w:rPr>
     </w:lvl>
   </w:abstractNum>
   <w:num w:numId="1">
@@ -1027,6 +1319,9 @@
     <w:lvlOverride w:ilvl="8">
       <w:startOverride w:val="1"/>
     </w:lvlOverride>
+  </w:num>
+  <w:num w:numId="4">
+    <w:abstractNumId w:val="3"/>
   </w:num>
 </w:numbering>
 </file>

</xml_diff>